<commit_message>
Tweaked text processing methods
</commit_message>
<xml_diff>
--- a/TEXT/analysis_text/004_Analysis.docx
+++ b/TEXT/analysis_text/004_Analysis.docx
@@ -2,143 +2,256 @@
 <file path=word/document2.xml><?xml version="1.0" encoding="utf-8"?>
 <w:document xmlns:wpc="http://schemas.microsoft.com/office/word/2010/wordprocessingCanvas" xmlns:mc="http://schemas.openxmlformats.org/markup-compatibility/2006" xmlns:o="urn:schemas-microsoft-com:office:office" xmlns:r="http://schemas.openxmlformats.org/officeDocument/2006/relationships" xmlns:m="http://schemas.openxmlformats.org/officeDocument/2006/math" xmlns:v="urn:schemas-microsoft-com:vml" xmlns:wp14="http://schemas.microsoft.com/office/word/2010/wordprocessingDrawing" xmlns:wp="http://schemas.openxmlformats.org/drawingml/2006/wordprocessingDrawing" xmlns:w10="urn:schemas-microsoft-com:office:word" xmlns:w="http://schemas.openxmlformats.org/wordprocessingml/2006/main" xmlns:w14="http://schemas.microsoft.com/office/word/2010/wordml" xmlns:w15="http://schemas.microsoft.com/office/word/2012/wordml" xmlns:wpg="http://schemas.microsoft.com/office/word/2010/wordprocessingGroup" xmlns:wpi="http://schemas.microsoft.com/office/word/2010/wordprocessingInk" xmlns:wne="http://schemas.microsoft.com/office/word/2006/wordml" xmlns:wps="http://schemas.microsoft.com/office/word/2010/wordprocessingShape" mc:Ignorable="w14 w15 wp14">
   <w:body>
-    <w:p xmlns:wp14="http://schemas.microsoft.com/office/word/2010/wordml" wp14:textId="0AC2FBBC">
+    <w:p xmlns:wp14="http://schemas.microsoft.com/office/word/2010/wordml" wp14:textId="30690CC2">
       <w:bookmarkStart w:name="_GoBack" w:id="0"/>
       <w:bookmarkEnd w:id="0"/>
       <w:r>
         <w:rPr>
-          <w:rFonts w:ascii="Arial" w:hAnsi="Arial" w:eastAsia="Arial" w:cs="Arial"/>
-          <w:noProof w:val="0"/>
-          <w:sz w:val="22"/>
-          <w:szCs w:val="22"/>
-          <w:lang w:val="en-US"/>
-        </w:rPr>
-        <w:t>Analysis</w:t>
-      </w:r>
+          <w:rFonts w:ascii="Times New Roman" w:hAnsi="Times New Roman" w:eastAsia="Times New Roman" w:cs="Times New Roman"/>
+          <w:b w:val="1"/>
+          <w:bCs w:val="1"/>
+          <w:noProof w:val="0"/>
+          <w:sz w:val="22"/>
+          <w:szCs w:val="22"/>
+          <w:lang w:val="en-US"/>
+        </w:rPr>
+        <w:t>Red Hook East Analysis:</w:t>
+      </w:r>
+    </w:p>
+    <w:p xmlns:wp14="http://schemas.microsoft.com/office/word/2010/wordml" wp14:textId="4AB24D65">
+      <w:pPr>
+        <w:pStyle w:val="ListParagraph"/>
+        <w:numPr>
+          <w:ilvl w:val="0"/>
+          <w:numId w:val="1"/>
+        </w:numPr>
+        <w:jc w:val="both"/>
+        <w:rPr>
+          <w:rFonts w:ascii="Times New Roman" w:hAnsi="Times New Roman" w:eastAsia="Times New Roman" w:cs="Times New Roman" w:asciiTheme="minorAscii" w:hAnsiTheme="minorAscii" w:eastAsiaTheme="minorAscii" w:cstheme="minorAscii"/>
+          <w:b w:val="1"/>
+          <w:bCs w:val="1"/>
+          <w:sz w:val="22"/>
+          <w:szCs w:val="22"/>
+        </w:rPr>
+      </w:pPr>
+      <w:r>
+        <w:rPr>
+          <w:rFonts w:ascii="Times New Roman" w:hAnsi="Times New Roman" w:eastAsia="Times New Roman" w:cs="Times New Roman"/>
+          <w:b w:val="1"/>
+          <w:bCs w:val="1"/>
+          <w:noProof w:val="0"/>
+          <w:sz w:val="22"/>
+          <w:szCs w:val="22"/>
+          <w:lang w:val="en-US"/>
+        </w:rPr>
+        <w:t>Inspection and Collection Requirements</w:t>
+      </w:r>
+    </w:p>
+    <w:p xmlns:wp14="http://schemas.microsoft.com/office/word/2010/wordml" wp14:textId="4B14458E">
+      <w:r>
+        <w:rPr>
+          <w:rFonts w:ascii="Times New Roman" w:hAnsi="Times New Roman" w:eastAsia="Times New Roman" w:cs="Times New Roman"/>
+          <w:noProof w:val="0"/>
+          <w:sz w:val="22"/>
+          <w:szCs w:val="22"/>
+          <w:lang w:val="en-US"/>
+        </w:rPr>
+        <w:t xml:space="preserve">In a compliance interview conducted on July 23rd, 2020, the consolidation appeared to be in compliance with the inspection requirements of Paragraph 45 of the HUD agreement. The consolidation reported insufficient staff to meet the collection portion of the requirements. At the time of this interview, the site was an Alternative Work Schedule (AWS) site. (IF PHONE CONFIRMATION: </w:t>
+      </w:r>
+    </w:p>
+    <w:p xmlns:wp14="http://schemas.microsoft.com/office/word/2010/wordml" wp14:textId="2A0DABA1">
+      <w:pPr>
+        <w:jc w:val="both"/>
+      </w:pPr>
+      <w:r>
+        <w:rPr>
+          <w:rFonts w:ascii="Times New Roman" w:hAnsi="Times New Roman" w:eastAsia="Times New Roman" w:cs="Times New Roman"/>
+          <w:noProof w:val="0"/>
+          <w:sz w:val="22"/>
+          <w:szCs w:val="22"/>
+          <w:lang w:val="en-US"/>
+        </w:rPr>
+        <w:t>---</w:t>
+      </w:r>
+    </w:p>
+    <w:p xmlns:wp14="http://schemas.microsoft.com/office/word/2010/wordml" wp14:textId="7BB435A7">
+      <w:pPr>
+        <w:jc w:val="both"/>
+      </w:pPr>
+      <w:r>
+        <w:rPr>
+          <w:rFonts w:ascii="Times New Roman" w:hAnsi="Times New Roman" w:eastAsia="Times New Roman" w:cs="Times New Roman"/>
+          <w:noProof w:val="0"/>
+          <w:sz w:val="22"/>
+          <w:szCs w:val="22"/>
+          <w:lang w:val="en-US"/>
+        </w:rPr>
+        <w:t>The Supervisor of Grounds, Luis Vasquez, reported that it does not have enough staff to correct observed deficiencies and caretakers can usually complete all of their tasks in a day. NYCHA caretakers pick up trash inside the buildings 1-2 times a day, including weekends. NYCHA caretakers also conduct ground inspections and pick up litter 1-2 times a day, including weekends.</w:t>
+      </w:r>
+      <w:r>
+        <w:rPr>
+          <w:rFonts w:ascii="Times New Roman" w:hAnsi="Times New Roman" w:eastAsia="Times New Roman" w:cs="Times New Roman"/>
+          <w:noProof w:val="0"/>
+          <w:color w:val="FF0000"/>
+          <w:sz w:val="22"/>
+          <w:szCs w:val="22"/>
+          <w:lang w:val="en-US"/>
+        </w:rPr>
+        <w:t xml:space="preserve"> </w:t>
+      </w:r>
+      <w:r>
+        <w:rPr>
+          <w:rFonts w:ascii="Times New Roman" w:hAnsi="Times New Roman" w:eastAsia="Times New Roman" w:cs="Times New Roman"/>
+          <w:noProof w:val="0"/>
+          <w:sz w:val="22"/>
+          <w:szCs w:val="22"/>
+          <w:lang w:val="en-US"/>
+        </w:rPr>
+        <w:t xml:space="preserve">Staff begins collecting trash from 6:00 AM and ends at 4:30 PM daily. </w:t>
+      </w:r>
+    </w:p>
+    <w:p xmlns:wp14="http://schemas.microsoft.com/office/word/2010/wordml" wp14:textId="6362239A"/>
+    <w:p xmlns:wp14="http://schemas.microsoft.com/office/word/2010/wordml" wp14:textId="3AD7F4A4">
+      <w:pPr>
+        <w:pStyle w:val="ListParagraph"/>
+        <w:numPr>
+          <w:ilvl w:val="0"/>
+          <w:numId w:val="1"/>
+        </w:numPr>
+        <w:jc w:val="both"/>
+        <w:rPr>
+          <w:rFonts w:ascii="Times New Roman" w:hAnsi="Times New Roman" w:eastAsia="Times New Roman" w:cs="Times New Roman" w:asciiTheme="minorAscii" w:hAnsiTheme="minorAscii" w:eastAsiaTheme="minorAscii" w:cstheme="minorAscii"/>
+          <w:b w:val="1"/>
+          <w:bCs w:val="1"/>
+          <w:sz w:val="22"/>
+          <w:szCs w:val="22"/>
+        </w:rPr>
+      </w:pPr>
+      <w:r>
+        <w:rPr>
+          <w:rFonts w:ascii="Times New Roman" w:hAnsi="Times New Roman" w:eastAsia="Times New Roman" w:cs="Times New Roman"/>
+          <w:b w:val="1"/>
+          <w:bCs w:val="1"/>
+          <w:noProof w:val="0"/>
+          <w:sz w:val="22"/>
+          <w:szCs w:val="22"/>
+          <w:lang w:val="en-US"/>
+        </w:rPr>
+        <w:t>Removal or Storage Requirement</w:t>
+      </w:r>
+    </w:p>
+    <w:p xmlns:wp14="http://schemas.microsoft.com/office/word/2010/wordml" wp14:textId="5A37FB41">
+      <w:pPr>
+        <w:jc w:val="both"/>
+      </w:pPr>
+      <w:r>
+        <w:rPr>
+          <w:rFonts w:ascii="Times New Roman" w:hAnsi="Times New Roman" w:eastAsia="Times New Roman" w:cs="Times New Roman"/>
+          <w:noProof w:val="0"/>
+          <w:sz w:val="22"/>
+          <w:szCs w:val="22"/>
+          <w:lang w:val="en-US"/>
+        </w:rPr>
+        <w:t xml:space="preserve">At the time of the compliance interview, Red Hook East appeared in compliance with the storage and removal requirement of Paragraph 45 of the HUD Agreement because it does have containers in the form of exterior compactors to store waste in a manner that prevents pests on the days DSNY does not come to pick up waste. </w:t>
+      </w:r>
+    </w:p>
+    <w:p xmlns:wp14="http://schemas.microsoft.com/office/word/2010/wordml" wp14:textId="5C8792E0">
+      <w:r>
+        <w:rPr>
+          <w:rFonts w:ascii="Times New Roman" w:hAnsi="Times New Roman" w:eastAsia="Times New Roman" w:cs="Times New Roman"/>
+          <w:noProof w:val="0"/>
+          <w:sz w:val="22"/>
+          <w:szCs w:val="22"/>
+          <w:lang w:val="en-US"/>
+        </w:rPr>
+        <w:t>---</w:t>
+      </w:r>
+    </w:p>
+    <w:p xmlns:wp14="http://schemas.microsoft.com/office/word/2010/wordml" wp14:textId="5C4C713F">
+      <w:pPr>
+        <w:jc w:val="both"/>
+      </w:pPr>
+      <w:r>
+        <w:rPr>
+          <w:rFonts w:ascii="Times New Roman" w:hAnsi="Times New Roman" w:eastAsia="Times New Roman" w:cs="Times New Roman"/>
+          <w:noProof w:val="0"/>
+          <w:sz w:val="22"/>
+          <w:szCs w:val="22"/>
+          <w:lang w:val="en-US"/>
+        </w:rPr>
+        <w:t xml:space="preserve">Red Hook East reported at the time of the interview that DSNY comes on Tuesdays, Wednesdays, and Saturdays. The consolidation also reported that it received 6 bulk tickets for the removal of bulk waste. The Supervisor of Grounds stated that 8 are needed a month. Bulk trash sits in a yard with an exterior container before being picked up by the vendor. In terms of storage, residents of this consolidation have access to trash chutes and may drop their waste at 8 additional sites on the premises. After the trash is collected from the drop-off sites, it is placed in the exterior compactor. Tenants are asked by management not to leave their garbage on development grounds if they choose not to use the chutes. Most tenants dispose of their trash using shoots. Waste is stored in the exterior compactor. </w:t>
+      </w:r>
+    </w:p>
+    <w:p xmlns:wp14="http://schemas.microsoft.com/office/word/2010/wordml" wp14:textId="605E7220">
+      <w:pPr>
+        <w:ind w:firstLine="720"/>
+        <w:jc w:val="both"/>
+      </w:pPr>
+      <w:r>
+        <w:rPr>
+          <w:rFonts w:ascii="Times New Roman" w:hAnsi="Times New Roman" w:eastAsia="Times New Roman" w:cs="Times New Roman"/>
+          <w:noProof w:val="0"/>
+          <w:sz w:val="22"/>
+          <w:szCs w:val="22"/>
+          <w:lang w:val="en-US"/>
+        </w:rPr>
+        <w:t>The consolidation reported that on average, over 400 compactor bags (40 lbs. bags) are disposed of from Red Hook East daily. There are two exterior compactors at this consolidation.</w:t>
+      </w:r>
+    </w:p>
+    <w:p xmlns:wp14="http://schemas.microsoft.com/office/word/2010/wordml" wp14:textId="1E0AB03B">
+      <w:pPr>
+        <w:ind w:firstLine="720"/>
+        <w:jc w:val="both"/>
+      </w:pPr>
+      <w:r>
+        <w:rPr>
+          <w:rFonts w:ascii="Times New Roman" w:hAnsi="Times New Roman" w:eastAsia="Times New Roman" w:cs="Times New Roman"/>
+          <w:noProof w:val="0"/>
+          <w:sz w:val="22"/>
+          <w:szCs w:val="22"/>
+          <w:lang w:val="en-US"/>
+        </w:rPr>
+        <w:t xml:space="preserve">According to the Compliance interview, there are no external sources of trash and bulk waste illegally dumped at this site. Luis Vasquez stated that more bulk tickets and staff are needed for the sprawling development.  </w:t>
+      </w:r>
+    </w:p>
+    <w:p xmlns:wp14="http://schemas.microsoft.com/office/word/2010/wordml" wp14:textId="7FD5E618">
+      <w:pPr>
+        <w:jc w:val="both"/>
+      </w:pPr>
+      <w:r>
+        <w:rPr>
+          <w:rFonts w:ascii="Times New Roman" w:hAnsi="Times New Roman" w:eastAsia="Times New Roman" w:cs="Times New Roman"/>
+          <w:b w:val="1"/>
+          <w:bCs w:val="1"/>
+          <w:noProof w:val="0"/>
+          <w:sz w:val="22"/>
+          <w:szCs w:val="22"/>
+          <w:lang w:val="en-US"/>
+        </w:rPr>
+        <w:t>3. Additional Context</w:t>
+      </w:r>
+    </w:p>
+    <w:p xmlns:wp14="http://schemas.microsoft.com/office/word/2010/wordml" wp14:textId="24A4EBE3">
+      <w:pPr>
+        <w:jc w:val="both"/>
+      </w:pPr>
+      <w:r>
+        <w:rPr>
+          <w:rFonts w:ascii="Times New Roman" w:hAnsi="Times New Roman" w:eastAsia="Times New Roman" w:cs="Times New Roman"/>
+          <w:noProof w:val="0"/>
+          <w:sz w:val="22"/>
+          <w:szCs w:val="22"/>
+          <w:lang w:val="en-US"/>
+        </w:rPr>
+        <w:t xml:space="preserve">In a May 27th, 2020 report, the Monitor Cleanliness Team gave Red Hook East a B rating. </w:t>
+      </w:r>
+    </w:p>
+    <w:p xmlns:wp14="http://schemas.microsoft.com/office/word/2010/wordml" wp14:textId="6C130289">
       <w:r>
         <w:br/>
       </w:r>
     </w:p>
-    <w:p xmlns:wp14="http://schemas.microsoft.com/office/word/2010/wordml" wp14:textId="68392D15">
-      <w:proofErr w:type="spellStart"/>
-      <w:r>
-        <w:rPr>
-          <w:rFonts w:ascii="Arial" w:hAnsi="Arial" w:eastAsia="Arial" w:cs="Arial"/>
-          <w:noProof w:val="0"/>
-          <w:sz w:val="22"/>
-          <w:szCs w:val="22"/>
-          <w:lang w:val="en-US"/>
-        </w:rPr>
-        <w:t>Breevort</w:t>
-      </w:r>
-      <w:proofErr w:type="spellEnd"/>
-      <w:r>
-        <w:rPr>
-          <w:rFonts w:ascii="Arial" w:hAnsi="Arial" w:eastAsia="Arial" w:cs="Arial"/>
-          <w:noProof w:val="0"/>
-          <w:sz w:val="22"/>
-          <w:szCs w:val="22"/>
-          <w:lang w:val="en-US"/>
-        </w:rPr>
-        <w:t xml:space="preserve"> Houses does not appear to be in compliance with paragraph 45 of the HUD agreement. According to Tyreek Penn, Supervisor of Caretakers, grounds are inspected for trash and pest issues 1-2 times daily. He states that there is sufficient manpower to correct most observed deficiencies. There is little to no trash or debris on the grounds of the development. Caretakers remove litter from around the premises 3-4 times daily and pick up trash 1-2 times daily. They collect trash to bring to the exterior compactor and EZ Pack between 10am and end collection before 4pm. Caretakers collect less than 100 compactor bags and remove over 8 EZ pack containers daily.</w:t>
-      </w:r>
-    </w:p>
-    <w:p xmlns:wp14="http://schemas.microsoft.com/office/word/2010/wordml" wp14:textId="6C26515B">
-      <w:r>
-        <w:rPr>
-          <w:rFonts w:ascii="Arial" w:hAnsi="Arial" w:eastAsia="Arial" w:cs="Arial"/>
-          <w:noProof w:val="0"/>
-          <w:sz w:val="22"/>
-          <w:szCs w:val="22"/>
-          <w:lang w:val="en-US"/>
-        </w:rPr>
-        <w:t xml:space="preserve">However, trash at </w:t>
-      </w:r>
-      <w:proofErr w:type="spellStart"/>
-      <w:r>
-        <w:rPr>
-          <w:rFonts w:ascii="Arial" w:hAnsi="Arial" w:eastAsia="Arial" w:cs="Arial"/>
-          <w:noProof w:val="0"/>
-          <w:sz w:val="22"/>
-          <w:szCs w:val="22"/>
-          <w:lang w:val="en-US"/>
-        </w:rPr>
-        <w:t>Breevort</w:t>
-      </w:r>
-      <w:proofErr w:type="spellEnd"/>
-      <w:r>
-        <w:rPr>
-          <w:rFonts w:ascii="Arial" w:hAnsi="Arial" w:eastAsia="Arial" w:cs="Arial"/>
-          <w:noProof w:val="0"/>
-          <w:sz w:val="22"/>
-          <w:szCs w:val="22"/>
-          <w:lang w:val="en-US"/>
-        </w:rPr>
-        <w:t xml:space="preserve"> is not stored in a way that prevents pest access. Residents use a shoot system to discard household trash. Residents also place trash in front of buildings, but with no bins. There are no drop-off sites for tenants. There are 26 interior compactor rooms. Two are inaccessible due to pests: the rooms at 291 and 300 Bainbridge Street. There are two exterior compactors for </w:t>
-      </w:r>
-      <w:proofErr w:type="spellStart"/>
-      <w:r>
-        <w:rPr>
-          <w:rFonts w:ascii="Arial" w:hAnsi="Arial" w:eastAsia="Arial" w:cs="Arial"/>
-          <w:noProof w:val="0"/>
-          <w:sz w:val="22"/>
-          <w:szCs w:val="22"/>
-          <w:lang w:val="en-US"/>
-        </w:rPr>
-        <w:t>Breevort</w:t>
-      </w:r>
-      <w:proofErr w:type="spellEnd"/>
-      <w:r>
-        <w:rPr>
-          <w:rFonts w:ascii="Arial" w:hAnsi="Arial" w:eastAsia="Arial" w:cs="Arial"/>
-          <w:noProof w:val="0"/>
-          <w:sz w:val="22"/>
-          <w:szCs w:val="22"/>
-          <w:lang w:val="en-US"/>
-        </w:rPr>
-        <w:t xml:space="preserve">, one of which has a hole that needs welding. Tyreek Sims stated that his team is planning on hiring a contractor to solve the issue. They are also posting notices and hosting meetings with residents to educate them about proper trash disposal. Exterminators are called to tackle pest infestation within the development. Sims explains that residents not cooperating, the homeless, and broken lobby doors are obstacles that keep caretakers from keeping </w:t>
-      </w:r>
-      <w:proofErr w:type="spellStart"/>
-      <w:r>
-        <w:rPr>
-          <w:rFonts w:ascii="Arial" w:hAnsi="Arial" w:eastAsia="Arial" w:cs="Arial"/>
-          <w:noProof w:val="0"/>
-          <w:sz w:val="22"/>
-          <w:szCs w:val="22"/>
-          <w:lang w:val="en-US"/>
-        </w:rPr>
-        <w:t>Breevort</w:t>
-      </w:r>
-      <w:proofErr w:type="spellEnd"/>
-      <w:r>
-        <w:rPr>
-          <w:rFonts w:ascii="Arial" w:hAnsi="Arial" w:eastAsia="Arial" w:cs="Arial"/>
-          <w:noProof w:val="0"/>
-          <w:sz w:val="22"/>
-          <w:szCs w:val="22"/>
-          <w:lang w:val="en-US"/>
-        </w:rPr>
-        <w:t xml:space="preserve"> trash-free. External sources of trash include construction debris, food, furniture, and flyers.</w:t>
-      </w:r>
-    </w:p>
-    <w:p xmlns:wp14="http://schemas.microsoft.com/office/word/2010/wordml" wp14:textId="4BAE4C05">
-      <w:r>
-        <w:rPr>
-          <w:rFonts w:ascii="Arial" w:hAnsi="Arial" w:eastAsia="Arial" w:cs="Arial"/>
-          <w:noProof w:val="0"/>
-          <w:sz w:val="22"/>
-          <w:szCs w:val="22"/>
-          <w:lang w:val="en-US"/>
-        </w:rPr>
-        <w:t xml:space="preserve">Bulk collection by DSNY is done on Tuesdays and Thursdays. The development is given 5-6 bulk tickets monthly. Bulk trash sits in the same yard as the exterior compactor. According to Mr. Penn, his staff is not able to remove the refuse from the premises due to the lack of pickup by DSNY. </w:t>
-      </w:r>
-    </w:p>
-    <w:p xmlns:wp14="http://schemas.microsoft.com/office/word/2010/wordml" wp14:textId="6C9FD369">
-      <w:r>
-        <w:br/>
-      </w:r>
-    </w:p>
-    <w:p xmlns:wp14="http://schemas.microsoft.com/office/word/2010/wordml" wp14:textId="10E074FC">
+    <w:p xmlns:wp14="http://schemas.microsoft.com/office/word/2010/wordml" wp14:textId="05245A33">
       <w:pPr>
         <w:pStyle w:val="Normal"/>
       </w:pPr>
@@ -151,6 +264,98 @@
     </w:sectPr>
   </w:body>
 </w:document>
+</file>
+
+<file path=word/numbering.xml><?xml version="1.0" encoding="utf-8"?>
+<w:numbering xmlns:w="http://schemas.openxmlformats.org/wordprocessingml/2006/main">
+  <w:abstractNum xmlns:w="http://schemas.openxmlformats.org/wordprocessingml/2006/main" w:abstractNumId="1">
+    <w:multiLevelType xmlns:w="http://schemas.openxmlformats.org/wordprocessingml/2006/main" w:val="hybridMultilevel"/>
+    <w:lvl xmlns:w="http://schemas.openxmlformats.org/wordprocessingml/2006/main" w:ilvl="0">
+      <w:start w:val="1"/>
+      <w:numFmt w:val="decimal"/>
+      <w:lvlText w:val="%1."/>
+      <w:lvlJc w:val="left"/>
+      <w:pPr>
+        <w:ind w:left="720" w:hanging="360"/>
+      </w:pPr>
+    </w:lvl>
+    <w:lvl xmlns:w="http://schemas.openxmlformats.org/wordprocessingml/2006/main" w:ilvl="1">
+      <w:start w:val="1"/>
+      <w:numFmt w:val="lowerLetter"/>
+      <w:lvlText w:val="%2."/>
+      <w:lvlJc w:val="left"/>
+      <w:pPr>
+        <w:ind w:left="1440" w:hanging="360"/>
+      </w:pPr>
+    </w:lvl>
+    <w:lvl xmlns:w="http://schemas.openxmlformats.org/wordprocessingml/2006/main" w:ilvl="2">
+      <w:start w:val="1"/>
+      <w:numFmt w:val="lowerRoman"/>
+      <w:lvlText w:val="%3."/>
+      <w:lvlJc w:val="right"/>
+      <w:pPr>
+        <w:ind w:left="2160" w:hanging="180"/>
+      </w:pPr>
+    </w:lvl>
+    <w:lvl xmlns:w="http://schemas.openxmlformats.org/wordprocessingml/2006/main" w:ilvl="3">
+      <w:start w:val="1"/>
+      <w:numFmt w:val="decimal"/>
+      <w:lvlText w:val="%4."/>
+      <w:lvlJc w:val="left"/>
+      <w:pPr>
+        <w:ind w:left="2880" w:hanging="360"/>
+      </w:pPr>
+    </w:lvl>
+    <w:lvl xmlns:w="http://schemas.openxmlformats.org/wordprocessingml/2006/main" w:ilvl="4">
+      <w:start w:val="1"/>
+      <w:numFmt w:val="lowerLetter"/>
+      <w:lvlText w:val="%5."/>
+      <w:lvlJc w:val="left"/>
+      <w:pPr>
+        <w:ind w:left="3600" w:hanging="360"/>
+      </w:pPr>
+    </w:lvl>
+    <w:lvl xmlns:w="http://schemas.openxmlformats.org/wordprocessingml/2006/main" w:ilvl="5">
+      <w:start w:val="1"/>
+      <w:numFmt w:val="lowerRoman"/>
+      <w:lvlText w:val="%6."/>
+      <w:lvlJc w:val="right"/>
+      <w:pPr>
+        <w:ind w:left="4320" w:hanging="180"/>
+      </w:pPr>
+    </w:lvl>
+    <w:lvl xmlns:w="http://schemas.openxmlformats.org/wordprocessingml/2006/main" w:ilvl="6">
+      <w:start w:val="1"/>
+      <w:numFmt w:val="decimal"/>
+      <w:lvlText w:val="%7."/>
+      <w:lvlJc w:val="left"/>
+      <w:pPr>
+        <w:ind w:left="5040" w:hanging="360"/>
+      </w:pPr>
+    </w:lvl>
+    <w:lvl xmlns:w="http://schemas.openxmlformats.org/wordprocessingml/2006/main" w:ilvl="7">
+      <w:start w:val="1"/>
+      <w:numFmt w:val="lowerLetter"/>
+      <w:lvlText w:val="%8."/>
+      <w:lvlJc w:val="left"/>
+      <w:pPr>
+        <w:ind w:left="5760" w:hanging="360"/>
+      </w:pPr>
+    </w:lvl>
+    <w:lvl xmlns:w="http://schemas.openxmlformats.org/wordprocessingml/2006/main" w:ilvl="8">
+      <w:start w:val="1"/>
+      <w:numFmt w:val="lowerRoman"/>
+      <w:lvlText w:val="%9."/>
+      <w:lvlJc w:val="right"/>
+      <w:pPr>
+        <w:ind w:left="6480" w:hanging="180"/>
+      </w:pPr>
+    </w:lvl>
+  </w:abstractNum>
+  <w:num w:numId="1">
+    <w:abstractNumId w:val="1"/>
+  </w:num>
+</w:numbering>
 </file>
 
 <file path=word/styles.xml><?xml version="1.0" encoding="utf-8"?>
@@ -574,6 +779,16 @@
     <w:semiHidden/>
     <w:unhideWhenUsed/>
   </w:style>
+  <w:style xmlns:w14="http://schemas.microsoft.com/office/word/2010/wordml" xmlns:mc="http://schemas.openxmlformats.org/markup-compatibility/2006" xmlns:w="http://schemas.openxmlformats.org/wordprocessingml/2006/main" w:type="paragraph" w:styleId="ListParagraph" mc:Ignorable="w14">
+    <w:name xmlns:w="http://schemas.openxmlformats.org/wordprocessingml/2006/main" w:val="List Paragraph"/>
+    <w:basedOn xmlns:w="http://schemas.openxmlformats.org/wordprocessingml/2006/main" w:val="Normal"/>
+    <w:uiPriority xmlns:w="http://schemas.openxmlformats.org/wordprocessingml/2006/main" w:val="34"/>
+    <w:qFormat xmlns:w="http://schemas.openxmlformats.org/wordprocessingml/2006/main"/>
+    <w:pPr xmlns:w="http://schemas.openxmlformats.org/wordprocessingml/2006/main">
+      <w:ind xmlns:w="http://schemas.openxmlformats.org/wordprocessingml/2006/main" w:left="720"/>
+      <w:contextualSpacing xmlns:w="http://schemas.openxmlformats.org/wordprocessingml/2006/main"/>
+    </w:pPr>
+  </w:style>
 </w:styles>
 </file>
 
@@ -1091,13 +1306,13 @@
 </file>
 
 <file path=customXml/itemProps1.xml><?xml version="1.0" encoding="utf-8"?>
-<ds:datastoreItem xmlns:ds="http://schemas.openxmlformats.org/officeDocument/2006/customXml" ds:itemID="{803819C5-AD7D-4FF6-8A34-10BD54917DF8}"/>
+<ds:datastoreItem xmlns:ds="http://schemas.openxmlformats.org/officeDocument/2006/customXml" ds:itemID="{6E10A498-BAF2-4DC2-A043-E66E1C105F2D}"/>
 </file>
 
 <file path=customXml/itemProps2.xml><?xml version="1.0" encoding="utf-8"?>
-<ds:datastoreItem xmlns:ds="http://schemas.openxmlformats.org/officeDocument/2006/customXml" ds:itemID="{B8FADFCF-D708-4A08-90D8-465C990BCD69}"/>
+<ds:datastoreItem xmlns:ds="http://schemas.openxmlformats.org/officeDocument/2006/customXml" ds:itemID="{7BFE1226-2382-4AB5-8183-0D1EB74FFF57}"/>
 </file>
 
 <file path=customXml/itemProps3.xml><?xml version="1.0" encoding="utf-8"?>
-<ds:datastoreItem xmlns:ds="http://schemas.openxmlformats.org/officeDocument/2006/customXml" ds:itemID="{5B382149-9C02-4376-8C79-3F9059365077}"/>
+<ds:datastoreItem xmlns:ds="http://schemas.openxmlformats.org/officeDocument/2006/customXml" ds:itemID="{B0A66BA0-1788-4734-992B-0B3CE6B64F09}"/>
 </file>
</xml_diff>